<commit_message>
Update new files(Flask practice...etc)
</commit_message>
<xml_diff>
--- a/강의록.docx
+++ b/강의록.docx
@@ -3,11 +3,6 @@
 <w:document xmlns:wpc="http://schemas.microsoft.com/office/word/2010/wordprocessingCanvas" xmlns:cx="http://schemas.microsoft.com/office/drawing/2014/chartex" xmlns:cx1="http://schemas.microsoft.com/office/drawing/2015/9/8/chartex" xmlns:cx2="http://schemas.microsoft.com/office/drawing/2015/10/21/chartex" xmlns:cx3="http://schemas.microsoft.com/office/drawing/2016/5/9/chartex" xmlns:cx4="http://schemas.microsoft.com/office/drawing/2016/5/10/chartex" xmlns:cx5="http://schemas.microsoft.com/office/drawing/2016/5/11/chartex" xmlns:cx6="http://schemas.microsoft.com/office/drawing/2016/5/12/chartex" xmlns:cx7="http://schemas.microsoft.com/office/drawing/2016/5/13/chartex" xmlns:cx8="http://schemas.microsoft.com/office/drawing/2016/5/14/chartex" xmlns:mc="http://schemas.openxmlformats.org/markup-compatibility/2006" xmlns:aink="http://schemas.microsoft.com/office/drawing/2016/ink" xmlns:am3d="http://schemas.microsoft.com/office/drawing/2017/model3d" xmlns:o="urn:schemas-microsoft-com:office:office" xmlns:r="http://schemas.openxmlformats.org/officeDocument/2006/relationships" xmlns:m="http://schemas.openxmlformats.org/officeDocument/2006/math" xmlns:v="urn:schemas-microsoft-com:vml" xmlns:wp14="http://schemas.microsoft.com/office/word/2010/wordprocessingDrawing" xmlns:wp="http://schemas.openxmlformats.org/drawingml/2006/wordprocessingDrawing" xmlns:w10="urn:schemas-microsoft-com:office:word" xmlns:w="http://schemas.openxmlformats.org/wordprocessingml/2006/main" xmlns:w14="http://schemas.microsoft.com/office/word/2010/wordml" xmlns:w15="http://schemas.microsoft.com/office/word/2012/wordml" xmlns:w16cid="http://schemas.microsoft.com/office/word/2016/wordml/cid" xmlns:w16se="http://schemas.microsoft.com/office/word/2015/wordml/symex" xmlns:wpg="http://schemas.microsoft.com/office/word/2010/wordprocessingGroup" xmlns:wpi="http://schemas.microsoft.com/office/word/2010/wordprocessingInk" xmlns:wne="http://schemas.microsoft.com/office/word/2006/wordml" xmlns:wps="http://schemas.microsoft.com/office/word/2010/wordprocessingShape" mc:Ignorable="w14 w15 w16se w16cid wp14">
   <w:body>
     <w:p>
-      <w:pPr>
-        <w:rPr>
-          <w:rFonts w:hint="eastAsia"/>
-        </w:rPr>
-      </w:pPr>
       <w:r>
         <w:rPr>
           <w:rFonts w:hint="eastAsia"/>
@@ -74,20 +69,167 @@
     </w:p>
     <w:p/>
     <w:p>
-      <w:pPr>
-        <w:rPr>
-          <w:rFonts w:hint="eastAsia"/>
-        </w:rPr>
-      </w:pPr>
       <w:r>
         <w:rPr>
           <w:rFonts w:hint="eastAsia"/>
         </w:rPr>
         <w:t>개인과제로 하고 싶은 분야 데이터를</w:t>
+      </w:r>
+    </w:p>
+    <w:p/>
+    <w:p>
+      <w:r>
+        <w:t>180723</w:t>
+      </w:r>
+    </w:p>
+    <w:p>
+      <w:pPr>
+        <w:pStyle w:val="a3"/>
+        <w:numPr>
+          <w:ilvl w:val="0"/>
+          <w:numId w:val="1"/>
+        </w:numPr>
+        <w:ind w:leftChars="0"/>
+      </w:pPr>
+      <w:r>
+        <w:rPr>
+          <w:rFonts w:hint="eastAsia"/>
+        </w:rPr>
+        <w:t>제품 분석,</w:t>
+      </w:r>
+      <w:r>
+        <w:t xml:space="preserve"> </w:t>
+      </w:r>
+      <w:r>
+        <w:rPr>
+          <w:rFonts w:hint="eastAsia"/>
+        </w:rPr>
+        <w:t>경쟁사 제품 분석,</w:t>
+      </w:r>
+      <w:r>
+        <w:t xml:space="preserve"> </w:t>
+      </w:r>
+      <w:r>
+        <w:rPr>
+          <w:rFonts w:hint="eastAsia"/>
+        </w:rPr>
+        <w:t>i</w:t>
+      </w:r>
+      <w:r>
+        <w:t>nput/output</w:t>
+      </w:r>
+      <w:r>
+        <w:rPr>
+          <w:rFonts w:hint="eastAsia"/>
+        </w:rPr>
+        <w:t xml:space="preserve"> 명확히</w:t>
+      </w:r>
+    </w:p>
+    <w:p>
+      <w:pPr>
+        <w:pStyle w:val="a3"/>
+        <w:numPr>
+          <w:ilvl w:val="0"/>
+          <w:numId w:val="1"/>
+        </w:numPr>
+        <w:ind w:leftChars="0"/>
+      </w:pPr>
+      <w:r>
+        <w:rPr>
+          <w:rFonts w:hint="eastAsia"/>
+        </w:rPr>
+        <w:t>주제 정해서 코드 리뷰하며 비교(여러 개 주제를 쓰면서</w:t>
+      </w:r>
+      <w:r>
+        <w:t>…?)</w:t>
+      </w:r>
+    </w:p>
+    <w:p>
+      <w:pPr>
+        <w:pStyle w:val="a3"/>
+        <w:numPr>
+          <w:ilvl w:val="0"/>
+          <w:numId w:val="1"/>
+        </w:numPr>
+        <w:ind w:leftChars="0"/>
+      </w:pPr>
+      <w:r>
+        <w:rPr>
+          <w:rFonts w:hint="eastAsia"/>
+        </w:rPr>
+        <w:t>데이터 수집,</w:t>
+      </w:r>
+      <w:r>
+        <w:t xml:space="preserve"> </w:t>
+      </w:r>
+      <w:r>
+        <w:rPr>
+          <w:rFonts w:hint="eastAsia"/>
+        </w:rPr>
+        <w:t>어디서 가져왔는지</w:t>
+      </w:r>
+      <w:r>
+        <w:t>…(</w:t>
+      </w:r>
+      <w:r>
+        <w:rPr>
+          <w:rFonts w:hint="eastAsia"/>
+        </w:rPr>
+        <w:t>남이 제공하는 데이터,</w:t>
+      </w:r>
+      <w:r>
+        <w:t xml:space="preserve"> </w:t>
+      </w:r>
+      <w:r>
+        <w:rPr>
+          <w:rFonts w:hint="eastAsia"/>
+        </w:rPr>
+        <w:t>내가 수집하는 데이터 혼합)</w:t>
+      </w:r>
+    </w:p>
+    <w:p>
+      <w:pPr>
+        <w:pStyle w:val="a3"/>
+        <w:numPr>
+          <w:ilvl w:val="0"/>
+          <w:numId w:val="1"/>
+        </w:numPr>
+        <w:ind w:leftChars="0"/>
+      </w:pPr>
+      <w:r>
+        <w:rPr>
+          <w:rFonts w:hint="eastAsia"/>
+        </w:rPr>
+        <w:t>아무튼 메인 메뉴 만들어오기</w:t>
       </w:r>
       <w:bookmarkStart w:id="0" w:name="_GoBack"/>
       <w:bookmarkEnd w:id="0"/>
     </w:p>
+    <w:p>
+      <w:pPr>
+        <w:pStyle w:val="a3"/>
+        <w:ind w:leftChars="0" w:left="760"/>
+      </w:pPr>
+      <w:r>
+        <w:rPr>
+          <w:rFonts w:hint="eastAsia"/>
+        </w:rPr>
+        <w:t>#</w:t>
+      </w:r>
+      <w:r>
+        <w:t xml:space="preserve"># </w:t>
+      </w:r>
+      <w:r>
+        <w:rPr>
+          <w:rFonts w:hint="eastAsia"/>
+        </w:rPr>
+        <w:t xml:space="preserve">위를 수요일 까지 </w:t>
+      </w:r>
+      <w:r>
+        <w:t>##</w:t>
+      </w:r>
+    </w:p>
+    <w:p/>
     <w:sectPr>
       <w:pgSz w:w="11906" w:h="16838"/>
       <w:pgMar w:top="1701" w:right="1440" w:bottom="1440" w:left="1440" w:header="851" w:footer="992" w:gutter="0"/>
@@ -96,6 +238,103 @@
     </w:sectPr>
   </w:body>
 </w:document>
+</file>
+
+<file path=word/numbering.xml><?xml version="1.0" encoding="utf-8"?>
+<w:numbering xmlns:wpc="http://schemas.microsoft.com/office/word/2010/wordprocessingCanvas" xmlns:cx="http://schemas.microsoft.com/office/drawing/2014/chartex" xmlns:cx1="http://schemas.microsoft.com/office/drawing/2015/9/8/chartex" xmlns:cx2="http://schemas.microsoft.com/office/drawing/2015/10/21/chartex" xmlns:cx3="http://schemas.microsoft.com/office/drawing/2016/5/9/chartex" xmlns:cx4="http://schemas.microsoft.com/office/drawing/2016/5/10/chartex" xmlns:cx5="http://schemas.microsoft.com/office/drawing/2016/5/11/chartex" xmlns:cx6="http://schemas.microsoft.com/office/drawing/2016/5/12/chartex" xmlns:cx7="http://schemas.microsoft.com/office/drawing/2016/5/13/chartex" xmlns:cx8="http://schemas.microsoft.com/office/drawing/2016/5/14/chartex" xmlns:mc="http://schemas.openxmlformats.org/markup-compatibility/2006" xmlns:aink="http://schemas.microsoft.com/office/drawing/2016/ink" xmlns:am3d="http://schemas.microsoft.com/office/drawing/2017/model3d" xmlns:o="urn:schemas-microsoft-com:office:office" xmlns:r="http://schemas.openxmlformats.org/officeDocument/2006/relationships" xmlns:m="http://schemas.openxmlformats.org/officeDocument/2006/math" xmlns:v="urn:schemas-microsoft-com:vml" xmlns:wp14="http://schemas.microsoft.com/office/word/2010/wordprocessingDrawing" xmlns:wp="http://schemas.openxmlformats.org/drawingml/2006/wordprocessingDrawing" xmlns:w10="urn:schemas-microsoft-com:office:word" xmlns:w="http://schemas.openxmlformats.org/wordprocessingml/2006/main" xmlns:w14="http://schemas.microsoft.com/office/word/2010/wordml" xmlns:w15="http://schemas.microsoft.com/office/word/2012/wordml" xmlns:w16cid="http://schemas.microsoft.com/office/word/2016/wordml/cid" xmlns:w16se="http://schemas.microsoft.com/office/word/2015/wordml/symex" xmlns:wpg="http://schemas.microsoft.com/office/word/2010/wordprocessingGroup" xmlns:wpi="http://schemas.microsoft.com/office/word/2010/wordprocessingInk" xmlns:wne="http://schemas.microsoft.com/office/word/2006/wordml" xmlns:wps="http://schemas.microsoft.com/office/word/2010/wordprocessingShape" mc:Ignorable="w14 w15 w16se w16cid wp14">
+  <w:abstractNum w:abstractNumId="0" w15:restartNumberingAfterBreak="0">
+    <w:nsid w:val="0E546EB2"/>
+    <w:multiLevelType w:val="hybridMultilevel"/>
+    <w:tmpl w:val="7D0A7494"/>
+    <w:lvl w:ilvl="0" w:tplc="BB52E922">
+      <w:start w:val="1"/>
+      <w:numFmt w:val="decimal"/>
+      <w:lvlText w:val="%1."/>
+      <w:lvlJc w:val="left"/>
+      <w:pPr>
+        <w:ind w:left="760" w:hanging="360"/>
+      </w:pPr>
+      <w:rPr>
+        <w:rFonts w:hint="default"/>
+      </w:rPr>
+    </w:lvl>
+    <w:lvl w:ilvl="1" w:tplc="04090019" w:tentative="1">
+      <w:start w:val="1"/>
+      <w:numFmt w:val="upperLetter"/>
+      <w:lvlText w:val="%2."/>
+      <w:lvlJc w:val="left"/>
+      <w:pPr>
+        <w:ind w:left="1200" w:hanging="400"/>
+      </w:pPr>
+    </w:lvl>
+    <w:lvl w:ilvl="2" w:tplc="0409001B" w:tentative="1">
+      <w:start w:val="1"/>
+      <w:numFmt w:val="lowerRoman"/>
+      <w:lvlText w:val="%3."/>
+      <w:lvlJc w:val="right"/>
+      <w:pPr>
+        <w:ind w:left="1600" w:hanging="400"/>
+      </w:pPr>
+    </w:lvl>
+    <w:lvl w:ilvl="3" w:tplc="0409000F" w:tentative="1">
+      <w:start w:val="1"/>
+      <w:numFmt w:val="decimal"/>
+      <w:lvlText w:val="%4."/>
+      <w:lvlJc w:val="left"/>
+      <w:pPr>
+        <w:ind w:left="2000" w:hanging="400"/>
+      </w:pPr>
+    </w:lvl>
+    <w:lvl w:ilvl="4" w:tplc="04090019" w:tentative="1">
+      <w:start w:val="1"/>
+      <w:numFmt w:val="upperLetter"/>
+      <w:lvlText w:val="%5."/>
+      <w:lvlJc w:val="left"/>
+      <w:pPr>
+        <w:ind w:left="2400" w:hanging="400"/>
+      </w:pPr>
+    </w:lvl>
+    <w:lvl w:ilvl="5" w:tplc="0409001B" w:tentative="1">
+      <w:start w:val="1"/>
+      <w:numFmt w:val="lowerRoman"/>
+      <w:lvlText w:val="%6."/>
+      <w:lvlJc w:val="right"/>
+      <w:pPr>
+        <w:ind w:left="2800" w:hanging="400"/>
+      </w:pPr>
+    </w:lvl>
+    <w:lvl w:ilvl="6" w:tplc="0409000F" w:tentative="1">
+      <w:start w:val="1"/>
+      <w:numFmt w:val="decimal"/>
+      <w:lvlText w:val="%7."/>
+      <w:lvlJc w:val="left"/>
+      <w:pPr>
+        <w:ind w:left="3200" w:hanging="400"/>
+      </w:pPr>
+    </w:lvl>
+    <w:lvl w:ilvl="7" w:tplc="04090019" w:tentative="1">
+      <w:start w:val="1"/>
+      <w:numFmt w:val="upperLetter"/>
+      <w:lvlText w:val="%8."/>
+      <w:lvlJc w:val="left"/>
+      <w:pPr>
+        <w:ind w:left="3600" w:hanging="400"/>
+      </w:pPr>
+    </w:lvl>
+    <w:lvl w:ilvl="8" w:tplc="0409001B" w:tentative="1">
+      <w:start w:val="1"/>
+      <w:numFmt w:val="lowerRoman"/>
+      <w:lvlText w:val="%9."/>
+      <w:lvlJc w:val="right"/>
+      <w:pPr>
+        <w:ind w:left="4000" w:hanging="400"/>
+      </w:pPr>
+    </w:lvl>
+  </w:abstractNum>
+  <w:num w:numId="1">
+    <w:abstractNumId w:val="0"/>
+  </w:num>
+</w:numbering>
 </file>
 
 <file path=word/styles.xml><?xml version="1.0" encoding="utf-8"?>
@@ -530,6 +769,16 @@
     <w:semiHidden/>
     <w:unhideWhenUsed/>
   </w:style>
+  <w:style w:type="paragraph" w:styleId="a3">
+    <w:name w:val="List Paragraph"/>
+    <w:basedOn w:val="a"/>
+    <w:uiPriority w:val="34"/>
+    <w:qFormat/>
+    <w:rsid w:val="00952B98"/>
+    <w:pPr>
+      <w:ind w:leftChars="400" w:left="800"/>
+    </w:pPr>
+  </w:style>
 </w:styles>
 </file>
 

</xml_diff>